<commit_message>
Update comment for functions, and tidy definitions
</commit_message>
<xml_diff>
--- a/wrangle_report.docx
+++ b/wrangle_report.docx
@@ -372,8 +372,6 @@
       <w:r>
         <w:t xml:space="preserve"> columns</w:t>
       </w:r>
-      <w:bookmarkStart w:id="0" w:name="_GoBack"/>
-      <w:bookmarkEnd w:id="0"/>
     </w:p>
     <w:p>
       <w:pPr>
@@ -793,6 +791,77 @@
         <w:tc>
           <w:tcPr>
             <w:tcW w:w="1247" w:type="dxa"/>
+            <w:vMerge/>
+          </w:tcPr>
+          <w:p/>
+        </w:tc>
+        <w:tc>
+          <w:tcPr>
+            <w:tcW w:w="2867" w:type="dxa"/>
+          </w:tcPr>
+          <w:p>
+            <w:r>
+              <w:t>In multiple columns, nulls are presented as “None”</w:t>
+            </w:r>
+          </w:p>
+        </w:tc>
+        <w:tc>
+          <w:tcPr>
+            <w:tcW w:w="4953" w:type="dxa"/>
+          </w:tcPr>
+          <w:p>
+            <w:r>
+              <w:t xml:space="preserve">Replace None with </w:t>
+            </w:r>
+            <w:proofErr w:type="spellStart"/>
+            <w:r>
+              <w:t>np.nan</w:t>
+            </w:r>
+            <w:proofErr w:type="spellEnd"/>
+          </w:p>
+        </w:tc>
+      </w:tr>
+      <w:tr>
+        <w:tc>
+          <w:tcPr>
+            <w:tcW w:w="1247" w:type="dxa"/>
+            <w:vMerge/>
+          </w:tcPr>
+          <w:p/>
+        </w:tc>
+        <w:tc>
+          <w:tcPr>
+            <w:tcW w:w="2867" w:type="dxa"/>
+          </w:tcPr>
+          <w:p>
+            <w:r>
+              <w:t>The source column contains extende</w:t>
+            </w:r>
+            <w:r>
+              <w:t>d links.</w:t>
+            </w:r>
+          </w:p>
+        </w:tc>
+        <w:tc>
+          <w:tcPr>
+            <w:tcW w:w="4953" w:type="dxa"/>
+          </w:tcPr>
+          <w:p>
+            <w:r>
+              <w:t xml:space="preserve">Replace the source observations with corresponding label – Twitter for iPhone, Vine, Twitter Web Client and </w:t>
+            </w:r>
+            <w:proofErr w:type="spellStart"/>
+            <w:r>
+              <w:t>TweetDeck</w:t>
+            </w:r>
+            <w:proofErr w:type="spellEnd"/>
+          </w:p>
+        </w:tc>
+      </w:tr>
+      <w:tr>
+        <w:tc>
+          <w:tcPr>
+            <w:tcW w:w="1247" w:type="dxa"/>
             <w:vMerge w:val="restart"/>
           </w:tcPr>
           <w:p>
@@ -873,10 +942,7 @@
           </w:tcPr>
           <w:p>
             <w:r>
-              <w:t>Dealt with as part of the merge</w:t>
-            </w:r>
-            <w:r>
-              <w:t xml:space="preserve"> outlined above</w:t>
+              <w:t>Dealt with as part of the merge outlined above</w:t>
             </w:r>
           </w:p>
         </w:tc>
@@ -885,12 +951,9 @@
         <w:tc>
           <w:tcPr>
             <w:tcW w:w="1247" w:type="dxa"/>
-          </w:tcPr>
-          <w:p>
-            <w:r>
-              <w:t>API Data</w:t>
-            </w:r>
-          </w:p>
+            <w:vMerge/>
+          </w:tcPr>
+          <w:p/>
         </w:tc>
         <w:tc>
           <w:tcPr>
@@ -898,13 +961,8 @@
           </w:tcPr>
           <w:p>
             <w:r>
-              <w:t xml:space="preserve">There are columns that need to be converted to a more useable </w:t>
-            </w:r>
-            <w:proofErr w:type="spellStart"/>
-            <w:r>
-              <w:t>dtype</w:t>
-            </w:r>
-            <w:proofErr w:type="spellEnd"/>
+              <w:t xml:space="preserve">Dog breeds and other images are specified as part of the same variable. </w:t>
+            </w:r>
           </w:p>
         </w:tc>
         <w:tc>
@@ -913,18 +971,7 @@
           </w:tcPr>
           <w:p>
             <w:r>
-              <w:t xml:space="preserve">Dealt with as part of </w:t>
-            </w:r>
-            <w:proofErr w:type="spellStart"/>
-            <w:r>
-              <w:t>dtype</w:t>
-            </w:r>
-            <w:proofErr w:type="spellEnd"/>
-            <w:r>
-              <w:t xml:space="preserve"> conversion </w:t>
-            </w:r>
-            <w:r>
-              <w:t>outlined above</w:t>
+              <w:t>Extract dog breed and make it its own variable</w:t>
             </w:r>
           </w:p>
         </w:tc>
@@ -934,6 +981,51 @@
           <w:tcPr>
             <w:tcW w:w="1247" w:type="dxa"/>
           </w:tcPr>
+          <w:p>
+            <w:r>
+              <w:t>API Data</w:t>
+            </w:r>
+          </w:p>
+        </w:tc>
+        <w:tc>
+          <w:tcPr>
+            <w:tcW w:w="2867" w:type="dxa"/>
+          </w:tcPr>
+          <w:p>
+            <w:r>
+              <w:t xml:space="preserve">There are columns that need to be converted to a more useable </w:t>
+            </w:r>
+            <w:proofErr w:type="spellStart"/>
+            <w:r>
+              <w:t>dtype</w:t>
+            </w:r>
+            <w:proofErr w:type="spellEnd"/>
+          </w:p>
+        </w:tc>
+        <w:tc>
+          <w:tcPr>
+            <w:tcW w:w="4953" w:type="dxa"/>
+          </w:tcPr>
+          <w:p>
+            <w:r>
+              <w:t xml:space="preserve">Dealt with as part of </w:t>
+            </w:r>
+            <w:proofErr w:type="spellStart"/>
+            <w:r>
+              <w:t>dtype</w:t>
+            </w:r>
+            <w:proofErr w:type="spellEnd"/>
+            <w:r>
+              <w:t xml:space="preserve"> conversion outlined above</w:t>
+            </w:r>
+          </w:p>
+        </w:tc>
+      </w:tr>
+      <w:tr>
+        <w:tc>
+          <w:tcPr>
+            <w:tcW w:w="1247" w:type="dxa"/>
+          </w:tcPr>
           <w:p/>
         </w:tc>
         <w:tc>
@@ -952,10 +1044,7 @@
           </w:tcPr>
           <w:p>
             <w:r>
-              <w:t xml:space="preserve">Dealt with as part of the merge </w:t>
-            </w:r>
-            <w:r>
-              <w:t>outlined above</w:t>
+              <w:t>Dealt with as part of the merge outlined above</w:t>
             </w:r>
           </w:p>
         </w:tc>
@@ -967,6 +1056,7 @@
         <w:pStyle w:val="Heading2"/>
       </w:pPr>
       <w:r>
+        <w:lastRenderedPageBreak/>
         <w:t>Tidiness</w:t>
       </w:r>
     </w:p>
@@ -1020,7 +1110,6 @@
         <w:tc>
           <w:tcPr>
             <w:tcW w:w="1270" w:type="dxa"/>
-            <w:vMerge w:val="restart"/>
           </w:tcPr>
           <w:p>
             <w:r>
@@ -1085,7 +1174,6 @@
         <w:tc>
           <w:tcPr>
             <w:tcW w:w="1270" w:type="dxa"/>
-            <w:vMerge/>
           </w:tcPr>
           <w:p/>
         </w:tc>
@@ -1093,95 +1181,13 @@
           <w:tcPr>
             <w:tcW w:w="2831" w:type="dxa"/>
           </w:tcPr>
-          <w:p>
-            <w:r>
-              <w:t>In multiple columns, nulls are presented as “None”</w:t>
-            </w:r>
-          </w:p>
+          <w:p/>
         </w:tc>
         <w:tc>
           <w:tcPr>
             <w:tcW w:w="4966" w:type="dxa"/>
           </w:tcPr>
-          <w:p>
-            <w:r>
-              <w:t xml:space="preserve">Replace None with </w:t>
-            </w:r>
-            <w:proofErr w:type="spellStart"/>
-            <w:r>
-              <w:t>np.nan</w:t>
-            </w:r>
-            <w:proofErr w:type="spellEnd"/>
-          </w:p>
-        </w:tc>
-      </w:tr>
-      <w:tr>
-        <w:tc>
-          <w:tcPr>
-            <w:tcW w:w="1270" w:type="dxa"/>
-            <w:vMerge/>
-          </w:tcPr>
           <w:p/>
-        </w:tc>
-        <w:tc>
-          <w:tcPr>
-            <w:tcW w:w="2831" w:type="dxa"/>
-          </w:tcPr>
-          <w:p>
-            <w:r>
-              <w:t>The source column contains extende</w:t>
-            </w:r>
-            <w:r>
-              <w:t>d links.</w:t>
-            </w:r>
-          </w:p>
-        </w:tc>
-        <w:tc>
-          <w:tcPr>
-            <w:tcW w:w="4966" w:type="dxa"/>
-          </w:tcPr>
-          <w:p>
-            <w:r>
-              <w:t xml:space="preserve">Replace the source observations with corresponding label – Twitter for iPhone, Vine, Twitter Web Client and </w:t>
-            </w:r>
-            <w:proofErr w:type="spellStart"/>
-            <w:r>
-              <w:t>TweetDeck</w:t>
-            </w:r>
-            <w:proofErr w:type="spellEnd"/>
-          </w:p>
-        </w:tc>
-      </w:tr>
-      <w:tr>
-        <w:tc>
-          <w:tcPr>
-            <w:tcW w:w="1270" w:type="dxa"/>
-          </w:tcPr>
-          <w:p>
-            <w:r>
-              <w:t>Image Predictions</w:t>
-            </w:r>
-          </w:p>
-        </w:tc>
-        <w:tc>
-          <w:tcPr>
-            <w:tcW w:w="2831" w:type="dxa"/>
-          </w:tcPr>
-          <w:p>
-            <w:r>
-              <w:t xml:space="preserve">Dog breeds and other images are specified as part of the same variable. </w:t>
-            </w:r>
-          </w:p>
-        </w:tc>
-        <w:tc>
-          <w:tcPr>
-            <w:tcW w:w="4966" w:type="dxa"/>
-          </w:tcPr>
-          <w:p>
-            <w:r>
-              <w:t>Extract dog breed and make it its own variable</w:t>
-            </w:r>
-          </w:p>
         </w:tc>
       </w:tr>
       <w:tr>
@@ -1411,11 +1417,13 @@
               </w:numPr>
             </w:pPr>
             <w:r>
-              <w:t>Clean words from text;</w:t>
-            </w:r>
-            <w:r>
-              <w:br/>
-            </w:r>
+              <w:t>Clean words from text</w:t>
+            </w:r>
+            <w:r>
+              <w:t>;</w:t>
+            </w:r>
+            <w:bookmarkStart w:id="0" w:name="_GoBack"/>
+            <w:bookmarkEnd w:id="0"/>
           </w:p>
           <w:p>
             <w:pPr>

</xml_diff>